<commit_message>
fc2_fc3 tested good with fake data
</commit_message>
<xml_diff>
--- a/final_report/ahu_fc2_3_report.docx
+++ b/final_report/ahu_fc2_3_report.docx
@@ -149,7 +149,7 @@
         <w:pStyle w:val="ListBullet"/>
       </w:pPr>
       <w:r>
-        <w:t>Total time calculated in dataset: 29 days 23:55:00</w:t>
+        <w:t>Total time calculated in dataset: 30 days 23:45:00</w:t>
       </w:r>
     </w:p>
     <w:p>
@@ -157,7 +157,7 @@
         <w:pStyle w:val="ListBullet"/>
       </w:pPr>
       <w:r>
-        <w:t>Total time in hours calculated in dataset: 719.92</w:t>
+        <w:t>Total time in hours calculated in dataset: 743.75</w:t>
       </w:r>
     </w:p>
     <w:p>
@@ -165,7 +165,7 @@
         <w:pStyle w:val="ListBullet"/>
       </w:pPr>
       <w:r>
-        <w:t>Total time in hours for when FDD flag 2 is True: 18.0</w:t>
+        <w:t>Total time in hours for when FDD flag 2 is True: 5.0</w:t>
       </w:r>
     </w:p>
     <w:p>
@@ -173,7 +173,7 @@
         <w:pStyle w:val="ListBullet"/>
       </w:pPr>
       <w:r>
-        <w:t>Total time in hours for when FDD flag 3 is True: 22.92</w:t>
+        <w:t>Total time in hours for when FDD flag 3 is True: 14.0</w:t>
       </w:r>
     </w:p>
     <w:p>
@@ -181,7 +181,7 @@
         <w:pStyle w:val="ListBullet"/>
       </w:pPr>
       <w:r>
-        <w:t>Percent of time in the dataset when the Fault flag 2 is True: 25.83%</w:t>
+        <w:t>Percent of time in the dataset when the Fault flag 2 is True: 52.28%</w:t>
       </w:r>
     </w:p>
     <w:p>
@@ -189,7 +189,7 @@
         <w:pStyle w:val="ListBullet"/>
       </w:pPr>
       <w:r>
-        <w:t>Percent of time in the dataset when the Fault flag 3 is True: 6.52%</w:t>
+        <w:t>Percent of time in the dataset when the Fault flag 3 is True: 1.92%</w:t>
       </w:r>
     </w:p>
     <w:p>
@@ -197,7 +197,7 @@
         <w:pStyle w:val="ListBullet"/>
       </w:pPr>
       <w:r>
-        <w:t>Percent of time in the dataset when flag 2 is False: 74.17%</w:t>
+        <w:t>Percent of time in the dataset when flag 2 is False: 47.72%</w:t>
       </w:r>
     </w:p>
     <w:p>
@@ -205,7 +205,7 @@
         <w:pStyle w:val="ListBullet"/>
       </w:pPr>
       <w:r>
-        <w:t>Percent of time in the dataset when flag 3 is False: 93.48%</w:t>
+        <w:t>Percent of time in the dataset when flag 3 is False: 98.08%</w:t>
       </w:r>
     </w:p>
     <w:p/>
@@ -258,7 +258,7 @@
         <w:pStyle w:val="ListBullet"/>
       </w:pPr>
       <w:r>
-        <w:t>Average mix air temp for when in fault condition 2 is True (mixing temp is LOW outside the ranges of return and outside temp): 72.07 °F</w:t>
+        <w:t>Average mix air temp for when in fault condition 2 is True (mixing temp is LOW outside the ranges of return and outside temp): 36.58 °F</w:t>
       </w:r>
     </w:p>
     <w:p>
@@ -266,7 +266,7 @@
         <w:pStyle w:val="ListBullet"/>
       </w:pPr>
       <w:r>
-        <w:t>Average mix air temp for when in fault condition 3 is True (mixing temp is HIGH and outside the ranges of return and outside temp): 75.34 °F</w:t>
+        <w:t>Average mix air temp for when in fault condition 3 is True (mixing temp is HIGH and outside the ranges of return and outside temp): 40.35 °F</w:t>
       </w:r>
     </w:p>
     <w:p/>
@@ -283,21 +283,21 @@
         <w:pStyle w:val="ListBullet"/>
       </w:pPr>
       <w:r>
-        <w:t>count    8639.000000</w:t>
+        <w:t>count    2976.000000</w:t>
         <w:br/>
-        <w:t>mean       72.259440</w:t>
+        <w:t>mean       38.668347</w:t>
         <w:br/>
-        <w:t>std         3.106969</w:t>
+        <w:t>std         6.553148</w:t>
         <w:br/>
-        <w:t>min        63.200000</w:t>
+        <w:t>min        30.000000</w:t>
         <w:br/>
-        <w:t>25%        69.900000</w:t>
+        <w:t>25%        33.000000</w:t>
         <w:br/>
-        <w:t>50%        72.400000</w:t>
+        <w:t>50%        38.000000</w:t>
         <w:br/>
-        <w:t>75%        74.400000</w:t>
+        <w:t>75%        43.000000</w:t>
         <w:br/>
-        <w:t>max        81.300000</w:t>
+        <w:t>max        61.000000</w:t>
         <w:br/>
         <w:t>Name: mat, dtype: float64</w:t>
       </w:r>
@@ -315,21 +315,21 @@
         <w:pStyle w:val="ListBullet"/>
       </w:pPr>
       <w:r>
-        <w:t>count    8639.000000</w:t>
+        <w:t>count    2976.000000</w:t>
         <w:br/>
-        <w:t>mean       74.300475</w:t>
+        <w:t>mean       44.080645</w:t>
         <w:br/>
-        <w:t>std         1.775012</w:t>
+        <w:t>std        12.098790</w:t>
         <w:br/>
-        <w:t>min        71.500000</w:t>
+        <w:t>min        30.000000</w:t>
         <w:br/>
-        <w:t>25%        72.700000</w:t>
+        <w:t>25%        34.000000</w:t>
         <w:br/>
-        <w:t>50%        74.300000</w:t>
+        <w:t>50%        40.000000</w:t>
         <w:br/>
-        <w:t>75%        75.500000</w:t>
+        <w:t>75%        53.000000</w:t>
         <w:br/>
-        <w:t>max        79.200000</w:t>
+        <w:t>max        78.000000</w:t>
         <w:br/>
         <w:t>Name: rat, dtype: float64</w:t>
       </w:r>
@@ -347,21 +347,21 @@
         <w:pStyle w:val="ListBullet"/>
       </w:pPr>
       <w:r>
-        <w:t>count    8639.000000</w:t>
+        <w:t>count    2976.000000</w:t>
         <w:br/>
-        <w:t>mean       70.390439</w:t>
+        <w:t>mean       68.164651</w:t>
         <w:br/>
-        <w:t>std        13.560452</w:t>
+        <w:t>std        20.050921</w:t>
         <w:br/>
-        <w:t>min        41.000000</w:t>
+        <w:t>min        25.000000</w:t>
         <w:br/>
-        <w:t>25%        59.500000</w:t>
+        <w:t>25%        52.000000</w:t>
         <w:br/>
-        <w:t>50%        68.000000</w:t>
+        <w:t>50%        70.000000</w:t>
         <w:br/>
-        <w:t>75%        85.000000</w:t>
+        <w:t>75%        86.000000</w:t>
         <w:br/>
-        <w:t>max        91.000000</w:t>
+        <w:t>max       108.000000</w:t>
         <w:br/>
         <w:t>Name: oat, dtype: float64</w:t>
       </w:r>
@@ -387,7 +387,7 @@
         <w:rPr>
           <w:rStyle w:val="Emphasis"/>
         </w:rPr>
-        <w:t>Report generated: Mon Dec  5 10:16:17 2022</w:t>
+        <w:t>Report generated: Wed Dec 21 14:21:24 2022</w:t>
       </w:r>
     </w:p>
     <w:sectPr>

</xml_diff>